<commit_message>
remember to tag your huddle leader with every helpdesk request for a faster response time
</commit_message>
<xml_diff>
--- a/notes/hack_reactor.docx
+++ b/notes/hack_reactor.docx
@@ -574,40 +574,24 @@
       <w:r>
         <w:t>Lean.makerpass</w:t>
       </w:r>
-    </w:p>
-    <w:proofErr w:type="spellEnd"/>
-    <w:p>
-      <w:pPr>
-        <w:pStyle w:val="ListParagraph"/>
-        <w:numPr>
-          <w:ilvl w:val="1"/>
-          <w:numId w:val="4"/>
-        </w:numPr>
-      </w:pPr>
-      <w:r>
-        <w:fldChar w:fldCharType="begin"/>
-      </w:r>
-      <w:r>
-        <w:instrText xml:space="preserve"> HYPERLINK "</w:instrText>
-      </w:r>
-      <w:r>
-        <w:instrText>https://learn.makerpass.com/groups/ssp13/courses</w:instrText>
-      </w:r>
-      <w:r>
-        <w:instrText xml:space="preserve">" </w:instrText>
-      </w:r>
-      <w:r>
-        <w:fldChar w:fldCharType="separate"/>
-      </w:r>
-      <w:r>
-        <w:rPr>
-          <w:rStyle w:val="Hyperlink"/>
-        </w:rPr>
-        <w:t>https://learn.makerpass.com/groups/ssp13/courses</w:t>
-      </w:r>
-      <w:r>
-        <w:fldChar w:fldCharType="end"/>
-      </w:r>
+      <w:proofErr w:type="spellEnd"/>
+    </w:p>
+    <w:p>
+      <w:pPr>
+        <w:pStyle w:val="ListParagraph"/>
+        <w:numPr>
+          <w:ilvl w:val="1"/>
+          <w:numId w:val="4"/>
+        </w:numPr>
+      </w:pPr>
+      <w:hyperlink r:id="rId6" w:history="1">
+        <w:r>
+          <w:rPr>
+            <w:rStyle w:val="Hyperlink"/>
+          </w:rPr>
+          <w:t>https://learn.makerpass.com/groups/ssp13/courses</w:t>
+        </w:r>
+      </w:hyperlink>
     </w:p>
     <w:p>
       <w:pPr>
@@ -634,7 +618,7 @@
           <w:numId w:val="4"/>
         </w:numPr>
       </w:pPr>
-      <w:hyperlink r:id="rId6" w:history="1">
+      <w:hyperlink r:id="rId7" w:history="1">
         <w:r>
           <w:rPr>
             <w:rStyle w:val="Hyperlink"/>
@@ -985,13 +969,82 @@
         <w:t>Help desk is only online during class hours</w:t>
       </w:r>
     </w:p>
+    <w:p/>
+    <w:p>
+      <w:pPr>
+        <w:pStyle w:val="ListParagraph"/>
+        <w:numPr>
+          <w:ilvl w:val="0"/>
+          <w:numId w:val="9"/>
+        </w:numPr>
+      </w:pPr>
+      <w:r>
+        <w:t>If have technical questions</w:t>
+      </w:r>
+    </w:p>
+    <w:p>
+      <w:pPr>
+        <w:pStyle w:val="ListParagraph"/>
+        <w:numPr>
+          <w:ilvl w:val="1"/>
+          <w:numId w:val="9"/>
+        </w:numPr>
+      </w:pPr>
+      <w:r>
+        <w:t>HIR</w:t>
+      </w:r>
+    </w:p>
+    <w:p>
+      <w:pPr>
+        <w:pStyle w:val="ListParagraph"/>
+        <w:numPr>
+          <w:ilvl w:val="2"/>
+          <w:numId w:val="9"/>
+        </w:numPr>
+      </w:pPr>
+      <w:r>
+        <w:t>In private Chat</w:t>
+      </w:r>
+    </w:p>
+    <w:p>
+      <w:pPr>
+        <w:pStyle w:val="ListParagraph"/>
+        <w:numPr>
+          <w:ilvl w:val="0"/>
+          <w:numId w:val="9"/>
+        </w:numPr>
+        <w:rPr>
+          <w:b/>
+        </w:rPr>
+      </w:pPr>
+      <w:bookmarkStart w:id="0" w:name="_GoBack"/>
+      <w:r>
+        <w:rPr>
+          <w:b/>
+        </w:rPr>
+        <w:t>@</w:t>
+      </w:r>
+      <w:proofErr w:type="gramStart"/>
+      <w:r>
+        <w:rPr>
+          <w:b/>
+        </w:rPr>
+        <w:t>channel</w:t>
+      </w:r>
+      <w:proofErr w:type="gramEnd"/>
+      <w:r>
+        <w:rPr>
+          <w:b/>
+        </w:rPr>
+        <w:t xml:space="preserve"> Please remember to tag your huddle leader with every helpdesk request for a faster response time</w:t>
+      </w:r>
+    </w:p>
+    <w:bookmarkEnd w:id="0"/>
     <w:p>
       <w:pPr>
         <w:pStyle w:val="ListParagraph"/>
         <w:ind w:left="360"/>
       </w:pPr>
-      <w:bookmarkStart w:id="0" w:name="_GoBack"/>
-      <w:bookmarkEnd w:id="0"/>
     </w:p>
     <w:p/>
     <w:p>
@@ -1909,6 +1962,119 @@
       <w:lvlJc w:val="left"/>
       <w:pPr>
         <w:ind w:left="6120" w:hanging="360"/>
+      </w:pPr>
+      <w:rPr>
+        <w:rFonts w:ascii="Wingdings" w:hAnsi="Wingdings" w:hint="default"/>
+      </w:rPr>
+    </w:lvl>
+  </w:abstractNum>
+  <w:abstractNum w:abstractNumId="8">
+    <w:nsid w:val="78ED6DC6"/>
+    <w:multiLevelType w:val="hybridMultilevel"/>
+    <w:tmpl w:val="36D4DBE6"/>
+    <w:lvl w:ilvl="0" w:tplc="04090001">
+      <w:start w:val="1"/>
+      <w:numFmt w:val="bullet"/>
+      <w:lvlText w:val=""/>
+      <w:lvlJc w:val="left"/>
+      <w:pPr>
+        <w:ind w:left="720" w:hanging="360"/>
+      </w:pPr>
+      <w:rPr>
+        <w:rFonts w:ascii="Symbol" w:hAnsi="Symbol" w:hint="default"/>
+      </w:rPr>
+    </w:lvl>
+    <w:lvl w:ilvl="1" w:tplc="04090003">
+      <w:start w:val="1"/>
+      <w:numFmt w:val="bullet"/>
+      <w:lvlText w:val="o"/>
+      <w:lvlJc w:val="left"/>
+      <w:pPr>
+        <w:ind w:left="1440" w:hanging="360"/>
+      </w:pPr>
+      <w:rPr>
+        <w:rFonts w:ascii="Courier New" w:hAnsi="Courier New" w:hint="default"/>
+      </w:rPr>
+    </w:lvl>
+    <w:lvl w:ilvl="2" w:tplc="04090005">
+      <w:start w:val="1"/>
+      <w:numFmt w:val="bullet"/>
+      <w:lvlText w:val=""/>
+      <w:lvlJc w:val="left"/>
+      <w:pPr>
+        <w:ind w:left="2160" w:hanging="360"/>
+      </w:pPr>
+      <w:rPr>
+        <w:rFonts w:ascii="Wingdings" w:hAnsi="Wingdings" w:hint="default"/>
+      </w:rPr>
+    </w:lvl>
+    <w:lvl w:ilvl="3" w:tplc="04090001" w:tentative="1">
+      <w:start w:val="1"/>
+      <w:numFmt w:val="bullet"/>
+      <w:lvlText w:val=""/>
+      <w:lvlJc w:val="left"/>
+      <w:pPr>
+        <w:ind w:left="2880" w:hanging="360"/>
+      </w:pPr>
+      <w:rPr>
+        <w:rFonts w:ascii="Symbol" w:hAnsi="Symbol" w:hint="default"/>
+      </w:rPr>
+    </w:lvl>
+    <w:lvl w:ilvl="4" w:tplc="04090003" w:tentative="1">
+      <w:start w:val="1"/>
+      <w:numFmt w:val="bullet"/>
+      <w:lvlText w:val="o"/>
+      <w:lvlJc w:val="left"/>
+      <w:pPr>
+        <w:ind w:left="3600" w:hanging="360"/>
+      </w:pPr>
+      <w:rPr>
+        <w:rFonts w:ascii="Courier New" w:hAnsi="Courier New" w:hint="default"/>
+      </w:rPr>
+    </w:lvl>
+    <w:lvl w:ilvl="5" w:tplc="04090005" w:tentative="1">
+      <w:start w:val="1"/>
+      <w:numFmt w:val="bullet"/>
+      <w:lvlText w:val=""/>
+      <w:lvlJc w:val="left"/>
+      <w:pPr>
+        <w:ind w:left="4320" w:hanging="360"/>
+      </w:pPr>
+      <w:rPr>
+        <w:rFonts w:ascii="Wingdings" w:hAnsi="Wingdings" w:hint="default"/>
+      </w:rPr>
+    </w:lvl>
+    <w:lvl w:ilvl="6" w:tplc="04090001" w:tentative="1">
+      <w:start w:val="1"/>
+      <w:numFmt w:val="bullet"/>
+      <w:lvlText w:val=""/>
+      <w:lvlJc w:val="left"/>
+      <w:pPr>
+        <w:ind w:left="5040" w:hanging="360"/>
+      </w:pPr>
+      <w:rPr>
+        <w:rFonts w:ascii="Symbol" w:hAnsi="Symbol" w:hint="default"/>
+      </w:rPr>
+    </w:lvl>
+    <w:lvl w:ilvl="7" w:tplc="04090003" w:tentative="1">
+      <w:start w:val="1"/>
+      <w:numFmt w:val="bullet"/>
+      <w:lvlText w:val="o"/>
+      <w:lvlJc w:val="left"/>
+      <w:pPr>
+        <w:ind w:left="5760" w:hanging="360"/>
+      </w:pPr>
+      <w:rPr>
+        <w:rFonts w:ascii="Courier New" w:hAnsi="Courier New" w:hint="default"/>
+      </w:rPr>
+    </w:lvl>
+    <w:lvl w:ilvl="8" w:tplc="04090005" w:tentative="1">
+      <w:start w:val="1"/>
+      <w:numFmt w:val="bullet"/>
+      <w:lvlText w:val=""/>
+      <w:lvlJc w:val="left"/>
+      <w:pPr>
+        <w:ind w:left="6480" w:hanging="360"/>
       </w:pPr>
       <w:rPr>
         <w:rFonts w:ascii="Wingdings" w:hAnsi="Wingdings" w:hint="default"/>
@@ -1938,6 +2104,9 @@
   </w:num>
   <w:num w:numId="8">
     <w:abstractNumId w:val="0"/>
+  </w:num>
+  <w:num w:numId="9">
+    <w:abstractNumId w:val="8"/>
   </w:num>
 </w:numbering>
 </file>

</xml_diff>